<commit_message>
sf9 per quarter, certificate docx only
</commit_message>
<xml_diff>
--- a/Landing/Login/Page/template/Certificate_of_Recognition_per_Quarter_template.docx
+++ b/Landing/Login/Page/template/Certificate_of_Recognition_per_Quarter_template.docx
@@ -1746,10 +1746,6 @@
           <mc:Fallback>
             <w:pict>
               <v:group w14:anchorId="2B21D413" id="Group 31" o:spid="_x0000_s1035" style="position:absolute;margin-left:-8pt;margin-top:18.05pt;width:475.9pt;height:157.9pt;z-index:251696128;mso-width-relative:margin;mso-height-relative:margin" coordorigin=",1270" coordsize="60445,20065" o:gfxdata="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">
-                <v:shapetype id="_x0000_t202" coordsize="21600,21600" o:spt="202" path="m,l,21600r21600,l21600,xe">
-                  <v:stroke joinstyle="miter"/>
-                  <v:path gradientshapeok="t" o:connecttype="rect"/>
-                </v:shapetype>
                 <v:shape id="TextBox 17" o:spid="_x0000_s1036" type="#_x0000_t202" style="position:absolute;left:2819;top:1270;width:54318;height:6280;visibility:visible;mso-wrap-style:square;v-text-anchor:top" o:gfxdata="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" filled="f" stroked="f">
                   <v:textbox style="mso-fit-shape-to-text:t">
                     <w:txbxContent>
@@ -3381,7 +3377,16 @@
                                   <w:szCs w:val="24"/>
                                   <w:lang w:val="en-US"/>
                                 </w:rPr>
-                                <w:t xml:space="preserve">} Quarter of the </w:t>
+                                <w:t>} Quarter of the</w:t>
+                              </w:r>
+                              <w:r>
+                                <w:rPr>
+                                  <w:rFonts w:ascii="Bookman Old Style" w:hAnsi="Bookman Old Style"/>
+                                  <w:sz w:val="24"/>
+                                  <w:szCs w:val="24"/>
+                                  <w:lang w:val="en-US"/>
+                                </w:rPr>
+                                <w:t xml:space="preserve"> </w:t>
                               </w:r>
                               <w:r>
                                 <w:rPr>
@@ -3901,7 +3906,16 @@
                             <w:szCs w:val="24"/>
                             <w:lang w:val="en-US"/>
                           </w:rPr>
-                          <w:t xml:space="preserve">} Quarter of the </w:t>
+                          <w:t>} Quarter of the</w:t>
+                        </w:r>
+                        <w:r>
+                          <w:rPr>
+                            <w:rFonts w:ascii="Bookman Old Style" w:hAnsi="Bookman Old Style"/>
+                            <w:sz w:val="24"/>
+                            <w:szCs w:val="24"/>
+                            <w:lang w:val="en-US"/>
+                          </w:rPr>
+                          <w:t xml:space="preserve"> </w:t>
                         </w:r>
                         <w:r>
                           <w:rPr>

</xml_diff>